<commit_message>
Project report and requirements completed
</commit_message>
<xml_diff>
--- a/TaskKeeper Application Requirements and Report.docx
+++ b/TaskKeeper Application Requirements and Report.docx
@@ -344,13 +344,7 @@
         <w:rPr>
           <w:rStyle w:val="SubtitleChar"/>
         </w:rPr>
-        <w:t>Not</w:t>
-      </w:r>
-      <w:r>
-        <w:rPr>
-          <w:rStyle w:val="SubtitleChar"/>
-        </w:rPr>
-        <w:t>e:</w:t>
+        <w:t>Note:</w:t>
       </w:r>
     </w:p>
     <w:p>
@@ -439,6 +433,14 @@
     </w:p>
     <w:sdt>
       <w:sdtPr>
+        <w:rPr>
+          <w:rFonts w:asciiTheme="minorHAnsi" w:eastAsiaTheme="minorHAnsi" w:hAnsiTheme="minorHAnsi" w:cstheme="minorBidi"/>
+          <w:color w:val="auto"/>
+          <w:kern w:val="2"/>
+          <w:sz w:val="22"/>
+          <w:szCs w:val="22"/>
+          <w14:ligatures w14:val="standardContextual"/>
+        </w:rPr>
         <w:id w:val="-603030025"/>
         <w:docPartObj>
           <w:docPartGallery w:val="Table of Contents"/>
@@ -447,15 +449,9 @@
       </w:sdtPr>
       <w:sdtEndPr>
         <w:rPr>
-          <w:rFonts w:asciiTheme="minorHAnsi" w:eastAsiaTheme="minorHAnsi" w:hAnsiTheme="minorHAnsi" w:cstheme="minorBidi"/>
           <w:b/>
           <w:bCs/>
           <w:noProof/>
-          <w:color w:val="auto"/>
-          <w:kern w:val="2"/>
-          <w:sz w:val="22"/>
-          <w:szCs w:val="22"/>
-          <w14:ligatures w14:val="standardContextual"/>
         </w:rPr>
       </w:sdtEndPr>
       <w:sdtContent>
@@ -2157,6 +2153,9 @@
         </w:rPr>
       </w:pPr>
       <w:r>
+        <w:rPr>
+          <w:noProof/>
+        </w:rPr>
         <w:drawing>
           <wp:inline distT="0" distB="0" distL="0" distR="0" wp14:anchorId="676AAB99" wp14:editId="245D43D7">
             <wp:extent cx="5943600" cy="1261745"/>
@@ -2217,6 +2216,7 @@
       <w:r>
         <w:rPr>
           <w:rFonts w:eastAsia="Times New Roman"/>
+          <w:noProof/>
         </w:rPr>
         <w:drawing>
           <wp:inline distT="0" distB="0" distL="0" distR="0" wp14:anchorId="107C4814" wp14:editId="3AE7873B">
@@ -2305,6 +2305,7 @@
       <w:r>
         <w:rPr>
           <w:rFonts w:eastAsia="Times New Roman"/>
+          <w:noProof/>
         </w:rPr>
         <w:drawing>
           <wp:inline distT="0" distB="0" distL="0" distR="0" wp14:anchorId="5E12018C" wp14:editId="3504BBB1">
@@ -2369,6 +2370,7 @@
       <w:r>
         <w:rPr>
           <w:rFonts w:eastAsia="Times New Roman"/>
+          <w:noProof/>
         </w:rPr>
         <w:drawing>
           <wp:inline distT="0" distB="0" distL="0" distR="0" wp14:anchorId="671876D3" wp14:editId="244BD4C8">
@@ -2755,6 +2757,7 @@
       <w:r>
         <w:rPr>
           <w:rFonts w:eastAsia="Times New Roman"/>
+          <w:noProof/>
         </w:rPr>
         <w:drawing>
           <wp:inline distT="0" distB="0" distL="0" distR="0" wp14:anchorId="77E15DAD" wp14:editId="34589DA7">
@@ -2817,6 +2820,7 @@
       <w:r>
         <w:rPr>
           <w:rFonts w:eastAsia="Times New Roman"/>
+          <w:noProof/>
         </w:rPr>
         <w:drawing>
           <wp:inline distT="0" distB="0" distL="0" distR="0" wp14:anchorId="0F011939" wp14:editId="3B184EA8">
@@ -2895,6 +2899,7 @@
       <w:r>
         <w:rPr>
           <w:rFonts w:eastAsia="Times New Roman"/>
+          <w:noProof/>
         </w:rPr>
         <w:drawing>
           <wp:inline distT="0" distB="0" distL="0" distR="0" wp14:anchorId="160CB27C" wp14:editId="4EFF3ECA">
@@ -2990,6 +2995,7 @@
       <w:r>
         <w:rPr>
           <w:rFonts w:eastAsia="Times New Roman"/>
+          <w:noProof/>
         </w:rPr>
         <w:drawing>
           <wp:inline distT="0" distB="0" distL="0" distR="0" wp14:anchorId="4E90FD28" wp14:editId="2D505E12">
@@ -3054,6 +3060,7 @@
       <w:r>
         <w:rPr>
           <w:rFonts w:eastAsia="Times New Roman"/>
+          <w:noProof/>
         </w:rPr>
         <w:drawing>
           <wp:inline distT="0" distB="0" distL="0" distR="0" wp14:anchorId="5F50C2C4" wp14:editId="602A18A4">
@@ -3436,6 +3443,7 @@
       <w:r>
         <w:rPr>
           <w:rFonts w:eastAsia="Times New Roman"/>
+          <w:noProof/>
         </w:rPr>
         <w:drawing>
           <wp:inline distT="0" distB="0" distL="0" distR="0" wp14:anchorId="5ADD7EC3" wp14:editId="71A1B09C">
@@ -3498,6 +3506,7 @@
       <w:r>
         <w:rPr>
           <w:rFonts w:eastAsia="Times New Roman"/>
+          <w:noProof/>
         </w:rPr>
         <w:drawing>
           <wp:inline distT="0" distB="0" distL="0" distR="0" wp14:anchorId="099F3E97" wp14:editId="7C805593">
@@ -3585,6 +3594,9 @@
     </w:p>
     <w:p>
       <w:r>
+        <w:rPr>
+          <w:noProof/>
+        </w:rPr>
         <w:drawing>
           <wp:inline distT="0" distB="0" distL="0" distR="0" wp14:anchorId="2AE70422" wp14:editId="31EF494E">
             <wp:extent cx="5943600" cy="993140"/>
@@ -3646,6 +3658,7 @@
       <w:r>
         <w:rPr>
           <w:rFonts w:eastAsia="Times New Roman"/>
+          <w:noProof/>
         </w:rPr>
         <w:drawing>
           <wp:inline distT="0" distB="0" distL="0" distR="0" wp14:anchorId="169E8095" wp14:editId="2CCA0B96">
@@ -3978,6 +3991,9 @@
     </w:p>
     <w:p>
       <w:r>
+        <w:rPr>
+          <w:noProof/>
+        </w:rPr>
         <w:drawing>
           <wp:inline distT="0" distB="0" distL="0" distR="0" wp14:anchorId="5BAF166D" wp14:editId="66FC2E09">
             <wp:extent cx="5943600" cy="993140"/>
@@ -4033,6 +4049,7 @@
       <w:r>
         <w:rPr>
           <w:rFonts w:eastAsia="Times New Roman"/>
+          <w:noProof/>
         </w:rPr>
         <w:drawing>
           <wp:inline distT="0" distB="0" distL="0" distR="0" wp14:anchorId="737EF252" wp14:editId="682338EF">
@@ -4097,6 +4114,9 @@
     </w:p>
     <w:p>
       <w:r>
+        <w:rPr>
+          <w:noProof/>
+        </w:rPr>
         <w:drawing>
           <wp:inline distT="0" distB="0" distL="0" distR="0" wp14:anchorId="0231A712" wp14:editId="3A244F14">
             <wp:extent cx="5943600" cy="772160"/>
@@ -4144,6 +4164,9 @@
     </w:p>
     <w:p>
       <w:r>
+        <w:rPr>
+          <w:noProof/>
+        </w:rPr>
         <w:drawing>
           <wp:inline distT="0" distB="0" distL="0" distR="0" wp14:anchorId="6D70AE70" wp14:editId="78A75877">
             <wp:extent cx="5943600" cy="2195195"/>
@@ -5035,6 +5058,7 @@
   <w:style w:type="character" w:default="1" w:styleId="DefaultParagraphFont">
     <w:name w:val="Default Paragraph Font"/>
     <w:uiPriority w:val="1"/>
+    <w:semiHidden/>
     <w:unhideWhenUsed/>
   </w:style>
   <w:style w:type="table" w:default="1" w:styleId="TableNormal">

</xml_diff>